<commit_message>
Added New Plots and Excel Spreadsheet
</commit_message>
<xml_diff>
--- a/Docs/CubeSat Report Outline.docx
+++ b/Docs/CubeSat Report Outline.docx
@@ -322,13 +322,95 @@
         <w:t>Future Work</w:t>
       </w:r>
     </w:p>
-    <w:p>
-      <w:r>
-        <w:t>Miranda added</w:t>
+    <w:p/>
+    <w:p/>
+    <w:p>
+      <w:r>
+        <w:t>Pumpkin PPM</w:t>
+      </w:r>
+      <w:r>
+        <w:t xml:space="preserve"> Options</w:t>
       </w:r>
       <w:bookmarkStart w:id="0" w:name="_GoBack"/>
       <w:bookmarkEnd w:id="0"/>
-    </w:p>
+      <w:r>
+        <w:t>:</w:t>
+      </w:r>
+    </w:p>
+    <w:p>
+      <w:pPr>
+        <w:pStyle w:val="ListParagraph"/>
+        <w:numPr>
+          <w:ilvl w:val="0"/>
+          <w:numId w:val="3"/>
+        </w:numPr>
+      </w:pPr>
+      <w:r>
+        <w:t>TI MSP430F1612</w:t>
+      </w:r>
+    </w:p>
+    <w:p>
+      <w:pPr>
+        <w:pStyle w:val="ListParagraph"/>
+        <w:numPr>
+          <w:ilvl w:val="0"/>
+          <w:numId w:val="3"/>
+        </w:numPr>
+      </w:pPr>
+      <w:r>
+        <w:t>TI MSP430F1611</w:t>
+      </w:r>
+    </w:p>
+    <w:p>
+      <w:pPr>
+        <w:pStyle w:val="ListParagraph"/>
+        <w:numPr>
+          <w:ilvl w:val="0"/>
+          <w:numId w:val="3"/>
+        </w:numPr>
+      </w:pPr>
+      <w:r>
+        <w:t>TI MSP430F2618</w:t>
+      </w:r>
+    </w:p>
+    <w:p>
+      <w:pPr>
+        <w:pStyle w:val="ListParagraph"/>
+        <w:numPr>
+          <w:ilvl w:val="0"/>
+          <w:numId w:val="3"/>
+        </w:numPr>
+      </w:pPr>
+      <w:r>
+        <w:t>Silicon Labs C8051F120</w:t>
+      </w:r>
+    </w:p>
+    <w:p>
+      <w:pPr>
+        <w:pStyle w:val="ListParagraph"/>
+        <w:numPr>
+          <w:ilvl w:val="0"/>
+          <w:numId w:val="3"/>
+        </w:numPr>
+      </w:pPr>
+      <w:r>
+        <w:t>PIC24FJ256GA110</w:t>
+      </w:r>
+    </w:p>
+    <w:p>
+      <w:pPr>
+        <w:pStyle w:val="ListParagraph"/>
+        <w:numPr>
+          <w:ilvl w:val="0"/>
+          <w:numId w:val="3"/>
+        </w:numPr>
+      </w:pPr>
+      <w:r>
+        <w:t>dsPIC33FJ256GP710</w:t>
+      </w:r>
+    </w:p>
+    <w:p/>
+    <w:p/>
     <w:sectPr>
       <w:pgSz w:w="12240" w:h="15840"/>
       <w:pgMar w:top="1440" w:right="1440" w:bottom="1440" w:left="1440" w:header="720" w:footer="720" w:gutter="0"/>
@@ -540,11 +622,127 @@
       </w:rPr>
     </w:lvl>
   </w:abstractNum>
+  <w:abstractNum w:abstractNumId="2">
+    <w:nsid w:val="66C02679"/>
+    <w:multiLevelType w:val="hybridMultilevel"/>
+    <w:tmpl w:val="3EF6CDBE"/>
+    <w:lvl w:ilvl="0" w:tplc="04090001">
+      <w:start w:val="1"/>
+      <w:numFmt w:val="bullet"/>
+      <w:lvlText w:val=""/>
+      <w:lvlJc w:val="left"/>
+      <w:pPr>
+        <w:ind w:left="720" w:hanging="360"/>
+      </w:pPr>
+      <w:rPr>
+        <w:rFonts w:ascii="Symbol" w:hAnsi="Symbol" w:hint="default"/>
+      </w:rPr>
+    </w:lvl>
+    <w:lvl w:ilvl="1" w:tplc="04090003" w:tentative="1">
+      <w:start w:val="1"/>
+      <w:numFmt w:val="bullet"/>
+      <w:lvlText w:val="o"/>
+      <w:lvlJc w:val="left"/>
+      <w:pPr>
+        <w:ind w:left="1440" w:hanging="360"/>
+      </w:pPr>
+      <w:rPr>
+        <w:rFonts w:ascii="Courier New" w:hAnsi="Courier New" w:cs="Courier New" w:hint="default"/>
+      </w:rPr>
+    </w:lvl>
+    <w:lvl w:ilvl="2" w:tplc="04090005" w:tentative="1">
+      <w:start w:val="1"/>
+      <w:numFmt w:val="bullet"/>
+      <w:lvlText w:val=""/>
+      <w:lvlJc w:val="left"/>
+      <w:pPr>
+        <w:ind w:left="2160" w:hanging="360"/>
+      </w:pPr>
+      <w:rPr>
+        <w:rFonts w:ascii="Wingdings" w:hAnsi="Wingdings" w:hint="default"/>
+      </w:rPr>
+    </w:lvl>
+    <w:lvl w:ilvl="3" w:tplc="04090001" w:tentative="1">
+      <w:start w:val="1"/>
+      <w:numFmt w:val="bullet"/>
+      <w:lvlText w:val=""/>
+      <w:lvlJc w:val="left"/>
+      <w:pPr>
+        <w:ind w:left="2880" w:hanging="360"/>
+      </w:pPr>
+      <w:rPr>
+        <w:rFonts w:ascii="Symbol" w:hAnsi="Symbol" w:hint="default"/>
+      </w:rPr>
+    </w:lvl>
+    <w:lvl w:ilvl="4" w:tplc="04090003" w:tentative="1">
+      <w:start w:val="1"/>
+      <w:numFmt w:val="bullet"/>
+      <w:lvlText w:val="o"/>
+      <w:lvlJc w:val="left"/>
+      <w:pPr>
+        <w:ind w:left="3600" w:hanging="360"/>
+      </w:pPr>
+      <w:rPr>
+        <w:rFonts w:ascii="Courier New" w:hAnsi="Courier New" w:cs="Courier New" w:hint="default"/>
+      </w:rPr>
+    </w:lvl>
+    <w:lvl w:ilvl="5" w:tplc="04090005" w:tentative="1">
+      <w:start w:val="1"/>
+      <w:numFmt w:val="bullet"/>
+      <w:lvlText w:val=""/>
+      <w:lvlJc w:val="left"/>
+      <w:pPr>
+        <w:ind w:left="4320" w:hanging="360"/>
+      </w:pPr>
+      <w:rPr>
+        <w:rFonts w:ascii="Wingdings" w:hAnsi="Wingdings" w:hint="default"/>
+      </w:rPr>
+    </w:lvl>
+    <w:lvl w:ilvl="6" w:tplc="04090001" w:tentative="1">
+      <w:start w:val="1"/>
+      <w:numFmt w:val="bullet"/>
+      <w:lvlText w:val=""/>
+      <w:lvlJc w:val="left"/>
+      <w:pPr>
+        <w:ind w:left="5040" w:hanging="360"/>
+      </w:pPr>
+      <w:rPr>
+        <w:rFonts w:ascii="Symbol" w:hAnsi="Symbol" w:hint="default"/>
+      </w:rPr>
+    </w:lvl>
+    <w:lvl w:ilvl="7" w:tplc="04090003" w:tentative="1">
+      <w:start w:val="1"/>
+      <w:numFmt w:val="bullet"/>
+      <w:lvlText w:val="o"/>
+      <w:lvlJc w:val="left"/>
+      <w:pPr>
+        <w:ind w:left="5760" w:hanging="360"/>
+      </w:pPr>
+      <w:rPr>
+        <w:rFonts w:ascii="Courier New" w:hAnsi="Courier New" w:cs="Courier New" w:hint="default"/>
+      </w:rPr>
+    </w:lvl>
+    <w:lvl w:ilvl="8" w:tplc="04090005" w:tentative="1">
+      <w:start w:val="1"/>
+      <w:numFmt w:val="bullet"/>
+      <w:lvlText w:val=""/>
+      <w:lvlJc w:val="left"/>
+      <w:pPr>
+        <w:ind w:left="6480" w:hanging="360"/>
+      </w:pPr>
+      <w:rPr>
+        <w:rFonts w:ascii="Wingdings" w:hAnsi="Wingdings" w:hint="default"/>
+      </w:rPr>
+    </w:lvl>
+  </w:abstractNum>
   <w:num w:numId="1">
     <w:abstractNumId w:val="0"/>
   </w:num>
   <w:num w:numId="2">
     <w:abstractNumId w:val="1"/>
+  </w:num>
+  <w:num w:numId="3">
+    <w:abstractNumId w:val="2"/>
   </w:num>
 </w:numbering>
 </file>

</xml_diff>